<commit_message>
Fix typo in cutoff frequency calculation
</commit_message>
<xml_diff>
--- a/ИТСС/9-10 Схемотехника телекоммуникационных устройств/hw_1/hw_1.docx
+++ b/ИТСС/9-10 Схемотехника телекоммуникационных устройств/hw_1/hw_1.docx
@@ -1570,6 +1570,9 @@
             </m:den>
           </m:f>
           <m:r>
+            <m:rPr>
+              <m:sty m:val="p"/>
+            </m:rPr>
             <w:rPr>
               <w:rFonts w:ascii="Cambria Math" w:hAnsi="Cambria Math"/>
             </w:rPr>
@@ -1726,6 +1729,9 @@
             </m:sub>
           </m:sSub>
           <m:r>
+            <m:rPr>
+              <m:sty m:val="p"/>
+            </m:rPr>
             <w:rPr>
               <w:rFonts w:ascii="Cambria Math" w:hAnsi="Cambria Math"/>
             </w:rPr>
@@ -2457,6 +2463,9 @@
             </m:den>
           </m:f>
           <m:r>
+            <m:rPr>
+              <m:sty m:val="p"/>
+            </m:rPr>
             <w:rPr>
               <w:rFonts w:ascii="Cambria Math" w:eastAsiaTheme="minorEastAsia" w:hAnsi="Cambria Math"/>
             </w:rPr>
@@ -2828,6 +2837,9 @@
             </m:sub>
           </m:sSub>
           <m:r>
+            <m:rPr>
+              <m:sty m:val="p"/>
+            </m:rPr>
             <w:rPr>
               <w:rFonts w:ascii="Cambria Math" w:hAnsi="Cambria Math"/>
             </w:rPr>
@@ -3254,6 +3266,9 @@
             </m:e>
           </m:d>
           <m:r>
+            <m:rPr>
+              <m:sty m:val="p"/>
+            </m:rPr>
             <w:rPr>
               <w:rFonts w:ascii="Cambria Math" w:hAnsi="Cambria Math"/>
             </w:rPr>
@@ -3770,6 +3785,9 @@
             </m:e>
           </m:d>
           <m:r>
+            <m:rPr>
+              <m:sty m:val="p"/>
+            </m:rPr>
             <w:rPr>
               <w:rFonts w:ascii="Cambria Math" w:hAnsi="Cambria Math"/>
             </w:rPr>
@@ -4292,6 +4310,9 @@
             </m:e>
           </m:d>
           <m:r>
+            <m:rPr>
+              <m:sty m:val="p"/>
+            </m:rPr>
             <w:rPr>
               <w:rFonts w:ascii="Cambria Math" w:eastAsiaTheme="minorEastAsia" w:hAnsi="Cambria Math"/>
             </w:rPr>
@@ -4920,6 +4941,9 @@
             </m:e>
           </m:d>
           <m:r>
+            <m:rPr>
+              <m:sty m:val="p"/>
+            </m:rPr>
             <w:rPr>
               <w:rFonts w:ascii="Cambria Math" w:eastAsiaTheme="minorEastAsia" w:hAnsi="Cambria Math"/>
             </w:rPr>
@@ -5356,6 +5380,9 @@
             </m:e>
           </m:d>
           <m:r>
+            <m:rPr>
+              <m:sty m:val="p"/>
+            </m:rPr>
             <w:rPr>
               <w:rFonts w:ascii="Cambria Math" w:eastAsiaTheme="minorEastAsia" w:hAnsi="Cambria Math"/>
             </w:rPr>
@@ -6276,78 +6303,8 @@
                             <w:rPr>
                               <w:rFonts w:ascii="Cambria Math" w:hAnsi="Cambria Math"/>
                             </w:rPr>
-                            <m:t>1-5.4*</m:t>
+                            <m:t>1-</m:t>
                           </m:r>
-                          <m:sSup>
-                            <m:sSupPr>
-                              <m:ctrlPr>
-                                <w:rPr>
-                                  <w:rFonts w:ascii="Cambria Math" w:hAnsi="Cambria Math"/>
-                                  <w:i/>
-                                </w:rPr>
-                              </m:ctrlPr>
-                            </m:sSupPr>
-                            <m:e>
-                              <m:r>
-                                <w:rPr>
-                                  <w:rFonts w:ascii="Cambria Math" w:hAnsi="Cambria Math"/>
-                                </w:rPr>
-                                <m:t>10</m:t>
-                              </m:r>
-                            </m:e>
-                            <m:sup>
-                              <m:r>
-                                <w:rPr>
-                                  <w:rFonts w:ascii="Cambria Math" w:hAnsi="Cambria Math"/>
-                                </w:rPr>
-                                <m:t>-9</m:t>
-                              </m:r>
-                            </m:sup>
-                          </m:sSup>
-                          <m:r>
-                            <w:rPr>
-                              <w:rFonts w:ascii="Cambria Math" w:hAnsi="Cambria Math"/>
-                            </w:rPr>
-                            <m:t>*ω</m:t>
-                          </m:r>
-                        </m:e>
-                      </m:d>
-                    </m:e>
-                    <m:sup>
-                      <m:r>
-                        <w:rPr>
-                          <w:rFonts w:ascii="Cambria Math" w:hAnsi="Cambria Math"/>
-                        </w:rPr>
-                        <m:t>2</m:t>
-                      </m:r>
-                    </m:sup>
-                  </m:sSup>
-                  <m:r>
-                    <w:rPr>
-                      <w:rFonts w:ascii="Cambria Math" w:hAnsi="Cambria Math"/>
-                    </w:rPr>
-                    <m:t>+</m:t>
-                  </m:r>
-                  <m:sSup>
-                    <m:sSupPr>
-                      <m:ctrlPr>
-                        <w:rPr>
-                          <w:rFonts w:ascii="Cambria Math" w:hAnsi="Cambria Math"/>
-                          <w:i/>
-                        </w:rPr>
-                      </m:ctrlPr>
-                    </m:sSupPr>
-                    <m:e>
-                      <m:d>
-                        <m:dPr>
-                          <m:ctrlPr>
-                            <w:rPr>
-                              <w:rFonts w:ascii="Cambria Math" w:hAnsi="Cambria Math"/>
-                              <w:i/>
-                            </w:rPr>
-                          </m:ctrlPr>
-                        </m:dPr>
-                        <m:e>
                           <m:r>
                             <w:rPr>
                               <w:rFonts w:ascii="Cambria Math" w:hAnsi="Cambria Math"/>
@@ -6424,6 +6381,88 @@
                       </m:r>
                     </m:sup>
                   </m:sSup>
+                  <m:r>
+                    <w:rPr>
+                      <w:rFonts w:ascii="Cambria Math" w:hAnsi="Cambria Math"/>
+                    </w:rPr>
+                    <m:t>+</m:t>
+                  </m:r>
+                  <m:sSup>
+                    <m:sSupPr>
+                      <m:ctrlPr>
+                        <w:rPr>
+                          <w:rFonts w:ascii="Cambria Math" w:hAnsi="Cambria Math"/>
+                          <w:i/>
+                        </w:rPr>
+                      </m:ctrlPr>
+                    </m:sSupPr>
+                    <m:e>
+                      <m:d>
+                        <m:dPr>
+                          <m:ctrlPr>
+                            <w:rPr>
+                              <w:rFonts w:ascii="Cambria Math" w:hAnsi="Cambria Math"/>
+                              <w:i/>
+                            </w:rPr>
+                          </m:ctrlPr>
+                        </m:dPr>
+                        <m:e>
+                          <m:r>
+                            <w:rPr>
+                              <w:rFonts w:ascii="Cambria Math" w:hAnsi="Cambria Math"/>
+                            </w:rPr>
+                            <m:t>-</m:t>
+                          </m:r>
+                          <m:r>
+                            <w:rPr>
+                              <w:rFonts w:ascii="Cambria Math" w:hAnsi="Cambria Math"/>
+                            </w:rPr>
+                            <m:t>5.4*</m:t>
+                          </m:r>
+                          <m:sSup>
+                            <m:sSupPr>
+                              <m:ctrlPr>
+                                <w:rPr>
+                                  <w:rFonts w:ascii="Cambria Math" w:hAnsi="Cambria Math"/>
+                                  <w:i/>
+                                </w:rPr>
+                              </m:ctrlPr>
+                            </m:sSupPr>
+                            <m:e>
+                              <m:r>
+                                <w:rPr>
+                                  <w:rFonts w:ascii="Cambria Math" w:hAnsi="Cambria Math"/>
+                                </w:rPr>
+                                <m:t>10</m:t>
+                              </m:r>
+                            </m:e>
+                            <m:sup>
+                              <m:r>
+                                <w:rPr>
+                                  <w:rFonts w:ascii="Cambria Math" w:hAnsi="Cambria Math"/>
+                                </w:rPr>
+                                <m:t>-9</m:t>
+                              </m:r>
+                            </m:sup>
+                          </m:sSup>
+                          <m:r>
+                            <w:rPr>
+                              <w:rFonts w:ascii="Cambria Math" w:hAnsi="Cambria Math"/>
+                            </w:rPr>
+                            <m:t>*ω</m:t>
+                          </m:r>
+                        </m:e>
+                      </m:d>
+                    </m:e>
+                    <m:sup>
+                      <m:r>
+                        <w:rPr>
+                          <w:rFonts w:ascii="Cambria Math" w:hAnsi="Cambria Math"/>
+                        </w:rPr>
+                        <m:t>2</m:t>
+                      </m:r>
+                    </m:sup>
+                  </m:sSup>
                 </m:e>
               </m:rad>
             </m:den>
@@ -6468,7 +6507,13 @@
                     <w:rPr>
                       <w:rFonts w:ascii="Cambria Math" w:hAnsi="Cambria Math"/>
                     </w:rPr>
-                    <m:t>1-10.8*</m:t>
+                    <m:t>1</m:t>
+                  </m:r>
+                  <m:r>
+                    <w:rPr>
+                      <w:rFonts w:ascii="Cambria Math" w:hAnsi="Cambria Math"/>
+                    </w:rPr>
+                    <m:t>-8.316*</m:t>
                   </m:r>
                   <m:sSup>
                     <m:sSupPr>
@@ -6492,7 +6537,7 @@
                         <w:rPr>
                           <w:rFonts w:ascii="Cambria Math" w:hAnsi="Cambria Math"/>
                         </w:rPr>
-                        <m:t>-9</m:t>
+                        <m:t>-30</m:t>
                       </m:r>
                     </m:sup>
                   </m:sSup>
@@ -6500,7 +6545,45 @@
                     <w:rPr>
                       <w:rFonts w:ascii="Cambria Math" w:hAnsi="Cambria Math"/>
                     </w:rPr>
-                    <m:t>*ω+29.16*</m:t>
+                    <m:t>*</m:t>
+                  </m:r>
+                  <m:sSup>
+                    <m:sSupPr>
+                      <m:ctrlPr>
+                        <w:rPr>
+                          <w:rFonts w:ascii="Cambria Math" w:hAnsi="Cambria Math"/>
+                          <w:i/>
+                        </w:rPr>
+                      </m:ctrlPr>
+                    </m:sSupPr>
+                    <m:e>
+                      <m:r>
+                        <w:rPr>
+                          <w:rFonts w:ascii="Cambria Math" w:hAnsi="Cambria Math"/>
+                        </w:rPr>
+                        <m:t>ω</m:t>
+                      </m:r>
+                    </m:e>
+                    <m:sup>
+                      <m:r>
+                        <w:rPr>
+                          <w:rFonts w:ascii="Cambria Math" w:hAnsi="Cambria Math"/>
+                        </w:rPr>
+                        <m:t>2</m:t>
+                      </m:r>
+                    </m:sup>
+                  </m:sSup>
+                  <m:r>
+                    <w:rPr>
+                      <w:rFonts w:ascii="Cambria Math" w:hAnsi="Cambria Math"/>
+                    </w:rPr>
+                    <m:t>+</m:t>
+                  </m:r>
+                  <m:r>
+                    <w:rPr>
+                      <w:rFonts w:ascii="Cambria Math" w:hAnsi="Cambria Math"/>
+                    </w:rPr>
+                    <m:t>17.288964*</m:t>
                   </m:r>
                   <m:sSup>
                     <m:sSupPr>
@@ -6524,7 +6607,7 @@
                         <w:rPr>
                           <w:rFonts w:ascii="Cambria Math" w:hAnsi="Cambria Math"/>
                         </w:rPr>
-                        <m:t>-18</m:t>
+                        <m:t>-30</m:t>
                       </m:r>
                     </m:sup>
                   </m:sSup>
@@ -6556,7 +6639,7 @@
                         <w:rPr>
                           <w:rFonts w:ascii="Cambria Math" w:hAnsi="Cambria Math"/>
                         </w:rPr>
-                        <m:t>2</m:t>
+                        <m:t>4</m:t>
                       </m:r>
                     </m:sup>
                   </m:sSup>
@@ -6564,7 +6647,7 @@
                     <w:rPr>
                       <w:rFonts w:ascii="Cambria Math" w:hAnsi="Cambria Math"/>
                     </w:rPr>
-                    <m:t>+17.288964*</m:t>
+                    <m:t>+29.16*</m:t>
                   </m:r>
                   <m:sSup>
                     <m:sSupPr>
@@ -6588,7 +6671,7 @@
                         <w:rPr>
                           <w:rFonts w:ascii="Cambria Math" w:hAnsi="Cambria Math"/>
                         </w:rPr>
-                        <m:t>-30</m:t>
+                        <m:t>-18</m:t>
                       </m:r>
                     </m:sup>
                   </m:sSup>
@@ -6620,7 +6703,7 @@
                         <w:rPr>
                           <w:rFonts w:ascii="Cambria Math" w:hAnsi="Cambria Math"/>
                         </w:rPr>
-                        <m:t>4</m:t>
+                        <m:t>2</m:t>
                       </m:r>
                     </m:sup>
                   </m:sSup>
@@ -6629,6 +6712,9 @@
             </m:den>
           </m:f>
           <m:r>
+            <m:rPr>
+              <m:sty m:val="p"/>
+            </m:rPr>
             <w:rPr>
               <w:rFonts w:ascii="Cambria Math" w:hAnsi="Cambria Math"/>
             </w:rPr>
@@ -6814,14 +6900,7 @@
               <w:rFonts w:ascii="Cambria Math" w:hAnsi="Cambria Math"/>
               <w:lang w:val="ru-RU"/>
             </w:rPr>
-            <m:t>=2.8</m:t>
-          </m:r>
-          <m:r>
-            <w:rPr>
-              <w:rFonts w:ascii="Cambria Math" w:hAnsi="Cambria Math"/>
-              <w:lang w:val="ru-RU"/>
-            </w:rPr>
-            <m:t xml:space="preserve"> </m:t>
+            <m:t xml:space="preserve">=2.8 </m:t>
           </m:r>
         </m:oMath>
       </m:oMathPara>
@@ -6888,7 +6967,16 @@
             <w:rPr>
               <w:rFonts w:ascii="Cambria Math" w:eastAsiaTheme="minorEastAsia" w:hAnsi="Cambria Math"/>
             </w:rPr>
-            <m:t xml:space="preserve">16.1 </m:t>
+            <m:t>15.48</m:t>
+          </m:r>
+          <m:r>
+            <m:rPr>
+              <m:sty m:val="bi"/>
+            </m:rPr>
+            <w:rPr>
+              <w:rFonts w:ascii="Cambria Math" w:eastAsiaTheme="minorEastAsia" w:hAnsi="Cambria Math"/>
+            </w:rPr>
+            <m:t xml:space="preserve"> </m:t>
           </m:r>
           <m:r>
             <m:rPr>
@@ -6934,7 +7022,23 @@
           <w:iCs/>
           <w:lang w:val="ru-RU"/>
         </w:rPr>
-        <w:t xml:space="preserve">, то получится 2.57 МГц (нужно чтобы увидеть, что симуляция спайса дает тот же результат, т.к. там частоты обычные, без </w:t>
+        <w:t>, то получится 2.</w:t>
+      </w:r>
+      <w:r>
+        <w:rPr>
+          <w:rFonts w:eastAsiaTheme="minorEastAsia"/>
+          <w:iCs/>
+          <w:lang w:val="ru-RU"/>
+        </w:rPr>
+        <w:t>46</w:t>
+      </w:r>
+      <w:r>
+        <w:rPr>
+          <w:rFonts w:eastAsiaTheme="minorEastAsia"/>
+          <w:iCs/>
+          <w:lang w:val="ru-RU"/>
+        </w:rPr>
+        <w:t xml:space="preserve"> МГц (нужно чтобы увидеть, что симуляция спайса дает тот же результат, т.к. там частоты обычные, без </w:t>
       </w:r>
       <m:oMath>
         <m:r>
@@ -7088,6 +7192,7 @@
       <w:r>
         <w:rPr>
           <w:iCs/>
+          <w:noProof/>
           <w:lang w:val="ru-RU"/>
         </w:rPr>
         <w:lastRenderedPageBreak/>

</xml_diff>

<commit_message>
Fix typo in previous fix typo commit. Should be correct now
</commit_message>
<xml_diff>
--- a/ИТСС/9-10 Схемотехника телекоммуникационных устройств/hw_1/hw_1.docx
+++ b/ИТСС/9-10 Схемотехника телекоммуникационных устройств/hw_1/hw_1.docx
@@ -6303,13 +6303,7 @@
                             <w:rPr>
                               <w:rFonts w:ascii="Cambria Math" w:hAnsi="Cambria Math"/>
                             </w:rPr>
-                            <m:t>1-</m:t>
-                          </m:r>
-                          <m:r>
-                            <w:rPr>
-                              <w:rFonts w:ascii="Cambria Math" w:hAnsi="Cambria Math"/>
-                            </w:rPr>
-                            <m:t>4.158*</m:t>
+                            <m:t>1-4.158*</m:t>
                           </m:r>
                           <m:sSup>
                             <m:sSupPr>
@@ -6411,13 +6405,7 @@
                             <w:rPr>
                               <w:rFonts w:ascii="Cambria Math" w:hAnsi="Cambria Math"/>
                             </w:rPr>
-                            <m:t>-</m:t>
-                          </m:r>
-                          <m:r>
-                            <w:rPr>
-                              <w:rFonts w:ascii="Cambria Math" w:hAnsi="Cambria Math"/>
-                            </w:rPr>
-                            <m:t>5.4*</m:t>
+                            <m:t>-5.4*</m:t>
                           </m:r>
                           <m:sSup>
                             <m:sSupPr>
@@ -6507,13 +6495,7 @@
                     <w:rPr>
                       <w:rFonts w:ascii="Cambria Math" w:hAnsi="Cambria Math"/>
                     </w:rPr>
-                    <m:t>1</m:t>
-                  </m:r>
-                  <m:r>
-                    <w:rPr>
-                      <w:rFonts w:ascii="Cambria Math" w:hAnsi="Cambria Math"/>
-                    </w:rPr>
-                    <m:t>-8.316*</m:t>
+                    <m:t>1-8.316*</m:t>
                   </m:r>
                   <m:sSup>
                     <m:sSupPr>
@@ -6537,7 +6519,13 @@
                         <w:rPr>
                           <w:rFonts w:ascii="Cambria Math" w:hAnsi="Cambria Math"/>
                         </w:rPr>
-                        <m:t>-30</m:t>
+                        <m:t>-</m:t>
+                      </m:r>
+                      <m:r>
+                        <w:rPr>
+                          <w:rFonts w:ascii="Cambria Math" w:hAnsi="Cambria Math"/>
+                        </w:rPr>
+                        <m:t>15</m:t>
                       </m:r>
                     </m:sup>
                   </m:sSup>
@@ -6577,13 +6565,7 @@
                     <w:rPr>
                       <w:rFonts w:ascii="Cambria Math" w:hAnsi="Cambria Math"/>
                     </w:rPr>
-                    <m:t>+</m:t>
-                  </m:r>
-                  <m:r>
-                    <w:rPr>
-                      <w:rFonts w:ascii="Cambria Math" w:hAnsi="Cambria Math"/>
-                    </w:rPr>
-                    <m:t>17.288964*</m:t>
+                    <m:t>+17.288964*</m:t>
                   </m:r>
                   <m:sSup>
                     <m:sSupPr>
@@ -6967,16 +6949,7 @@
             <w:rPr>
               <w:rFonts w:ascii="Cambria Math" w:eastAsiaTheme="minorEastAsia" w:hAnsi="Cambria Math"/>
             </w:rPr>
-            <m:t>15.48</m:t>
-          </m:r>
-          <m:r>
-            <m:rPr>
-              <m:sty m:val="bi"/>
-            </m:rPr>
-            <w:rPr>
-              <w:rFonts w:ascii="Cambria Math" w:eastAsiaTheme="minorEastAsia" w:hAnsi="Cambria Math"/>
-            </w:rPr>
-            <m:t xml:space="preserve"> </m:t>
+            <m:t xml:space="preserve">24 </m:t>
           </m:r>
           <m:r>
             <m:rPr>
@@ -7022,7 +6995,7 @@
           <w:iCs/>
           <w:lang w:val="ru-RU"/>
         </w:rPr>
-        <w:t>, то получится 2.</w:t>
+        <w:t xml:space="preserve">, то получится </w:t>
       </w:r>
       <w:r>
         <w:rPr>
@@ -7030,7 +7003,7 @@
           <w:iCs/>
           <w:lang w:val="ru-RU"/>
         </w:rPr>
-        <w:t>46</w:t>
+        <w:t>3.83</w:t>
       </w:r>
       <w:r>
         <w:rPr>
@@ -7038,7 +7011,39 @@
           <w:iCs/>
           <w:lang w:val="ru-RU"/>
         </w:rPr>
-        <w:t xml:space="preserve"> МГц (нужно чтобы увидеть, что симуляция спайса дает тот же результат, т.к. там частоты обычные, без </w:t>
+        <w:t xml:space="preserve"> МГц (нужно чтобы </w:t>
+      </w:r>
+      <w:r>
+        <w:rPr>
+          <w:rFonts w:eastAsiaTheme="minorEastAsia"/>
+          <w:iCs/>
+          <w:lang w:val="ru-RU"/>
+        </w:rPr>
+        <w:t xml:space="preserve">сравнить с </w:t>
+      </w:r>
+      <w:r>
+        <w:rPr>
+          <w:rFonts w:eastAsiaTheme="minorEastAsia"/>
+          <w:iCs/>
+          <w:lang w:val="ru-RU"/>
+        </w:rPr>
+        <w:t>симуляци</w:t>
+      </w:r>
+      <w:r>
+        <w:rPr>
+          <w:rFonts w:eastAsiaTheme="minorEastAsia"/>
+          <w:iCs/>
+          <w:lang w:val="ru-RU"/>
+        </w:rPr>
+        <w:t>ей</w:t>
+      </w:r>
+      <w:r>
+        <w:rPr>
+          <w:rFonts w:eastAsiaTheme="minorEastAsia"/>
+          <w:iCs/>
+          <w:lang w:val="ru-RU"/>
+        </w:rPr>
+        <w:t xml:space="preserve"> спайса, т.к. там частоты обычные, без </w:t>
       </w:r>
       <m:oMath>
         <m:r>
@@ -7281,7 +7286,21 @@
           <w:iCs/>
           <w:lang w:val="ru-RU"/>
         </w:rPr>
-        <w:t>МГц. Хотя и отличается от посчитанного выше, но имхо не сильно.</w:t>
+        <w:t xml:space="preserve">МГц. </w:t>
+      </w:r>
+      <w:r>
+        <w:rPr>
+          <w:iCs/>
+          <w:lang w:val="ru-RU"/>
+        </w:rPr>
+        <w:t xml:space="preserve">Она сильно отличается от посчитанной руками (3.83 МГц). Я затрудняюсь сказать </w:t>
+      </w:r>
+      <w:r>
+        <w:rPr>
+          <w:iCs/>
+          <w:lang w:val="ru-RU"/>
+        </w:rPr>
+        <w:t>почему.</w:t>
       </w:r>
     </w:p>
     <w:p>

</xml_diff>